<commit_message>
edit: logo, color & cv
</commit_message>
<xml_diff>
--- a/static/cv/lebenslauf.docx
+++ b/static/cv/lebenslauf.docx
@@ -185,13 +185,19 @@
           <w:p>
             <w:pPr>
               <w:pStyle w:val="ProfilePicture"/>
+              <w:rPr>
+                <w:rFonts w:ascii="Bookman Old Style" w:hAnsi="Bookman Old Style" w:eastAsia="" w:cs="" w:asciiTheme="majorAscii" w:hAnsiTheme="majorAscii" w:eastAsiaTheme="majorEastAsia" w:cstheme="majorBidi"/>
+                <w:color w:val="auto"/>
+                <w:sz w:val="28"/>
+                <w:szCs w:val="28"/>
+              </w:rPr>
             </w:pPr>
             <w:r>
               <w:drawing>
-                <wp:inline wp14:editId="3523638F" wp14:anchorId="2D261B08">
-                  <wp:extent cx="1504968" cy="1542336"/>
+                <wp:inline wp14:editId="4407981F" wp14:anchorId="1F3A7295">
+                  <wp:extent cx="1474276" cy="1526412"/>
                   <wp:effectExtent l="0" t="0" r="0" b="0"/>
-                  <wp:docPr id="1804477830" name="Picture 1804477830" title=""/>
+                  <wp:docPr id="1924648850" name="" title=""/>
                   <wp:cNvGraphicFramePr>
                     <a:graphicFrameLocks noChangeAspect="1"/>
                   </wp:cNvGraphicFramePr>
@@ -199,26 +205,25 @@
                     <a:graphicData uri="http://schemas.openxmlformats.org/drawingml/2006/picture">
                       <pic:pic>
                         <pic:nvPicPr>
-                          <pic:cNvPr id="0" name="Picture 1804477830"/>
+                          <pic:cNvPr id="0" name=""/>
                           <pic:cNvPicPr/>
                         </pic:nvPicPr>
                         <pic:blipFill>
-                          <a:blip r:embed="R0e9edf5c463a4b02">
-                            <a:extLst xmlns:a="http://schemas.openxmlformats.org/drawingml/2006/main">
-                              <a:ext uri="{28A0092B-C50C-407E-A947-70E740481C1C}">
-                                <a14:useLocalDpi xmlns:a14="http://schemas.microsoft.com/office/drawing/2010/main" val="0"/>
+                          <a:blip r:embed="Rb2a50c5a6ff7449f">
+                            <a:extLst>
+                              <a:ext xmlns:a="http://schemas.openxmlformats.org/drawingml/2006/main" uri="{28A0092B-C50C-407E-A947-70E740481C1C}">
+                                <a14:useLocalDpi val="0"/>
                               </a:ext>
                             </a:extLst>
                           </a:blip>
-                          <a:srcRect t="30126" r="13888" b="21012"/>
                           <a:stretch>
                             <a:fillRect/>
                           </a:stretch>
                         </pic:blipFill>
                         <pic:spPr>
-                          <a:xfrm rot="0" flipH="0" flipV="0">
+                          <a:xfrm>
                             <a:off x="0" y="0"/>
-                            <a:ext cx="1504968" cy="1542336"/>
+                            <a:ext cx="1474276" cy="1526412"/>
                           </a:xfrm>
                           <a:prstGeom prst="rect">
                             <a:avLst/>
@@ -357,19 +362,17 @@
                 <w:sz w:val="28"/>
                 <w:szCs w:val="28"/>
               </w:rPr>
-              <w:t>PERSÖNLICHE DATEN</w:t>
-            </w:r>
-          </w:p>
-          <w:p>
-            <w:pPr>
-              <w:spacing w:line="276" w:lineRule="auto"/>
+              <w:t>PERSÖNLI</w:t>
+            </w:r>
+            <w:r>
               <w:rPr>
                 <w:rFonts w:ascii="Bookman Old Style" w:hAnsi="Bookman Old Style" w:eastAsia="" w:cs="" w:asciiTheme="majorAscii" w:hAnsiTheme="majorAscii" w:eastAsiaTheme="majorEastAsia" w:cstheme="majorBidi"/>
                 <w:color w:val="auto"/>
                 <w:sz w:val="28"/>
                 <w:szCs w:val="28"/>
               </w:rPr>
-            </w:pPr>
+              <w:t>CHE DATEN</w:t>
+            </w:r>
           </w:p>
           <w:p>
             <w:pPr>
@@ -493,87 +496,33 @@
                 <w:color w:val="auto"/>
                 <w:lang w:val="de-DE"/>
               </w:rPr>
-              <w:t>4272604  mawadda.kadi@gmail.com</w:t>
-            </w:r>
-          </w:p>
-          <w:p>
-            <w:pPr>
+              <w:t xml:space="preserve">4272604  </w:t>
+            </w:r>
+            <w:hyperlink r:id="Rbe309a9c10e440ce">
+              <w:r>
+                <w:rPr>
+                  <w:rStyle w:val="Hyperlink"/>
+                  <w:lang w:val="de-DE"/>
+                </w:rPr>
+                <w:t>mawadda.kadi@gmail.com</w:t>
+              </w:r>
+            </w:hyperlink>
+          </w:p>
+          <w:p>
+            <w:pPr>
+              <w:pStyle w:val="Normal"/>
               <w:spacing w:line="276" w:lineRule="auto"/>
               <w:rPr>
-                <w:color w:val="auto"/>
-              </w:rPr>
-            </w:pPr>
-          </w:p>
-          <w:p>
-            <w:pPr>
-              <w:spacing w:before="100" w:line="276" w:lineRule="auto"/>
-              <w:rPr>
-                <w:color w:val="auto"/>
-              </w:rPr>
-            </w:pPr>
-            <w:r>
-              <w:rPr>
-                <w:noProof/>
-                <w:lang w:eastAsia="en-AU"/>
-              </w:rPr>
-              <mc:AlternateContent>
-                <mc:Choice Requires="wps">
-                  <w:drawing>
-                    <wp:inline distT="0" distB="0" distL="0" distR="0" wp14:anchorId="6957923D" wp14:editId="3470D249">
-                      <wp:extent cx="1700784" cy="0"/>
-                      <wp:effectExtent l="0" t="0" r="0" b="0"/>
-                      <wp:docPr id="8" name="Straight Connector 8" descr="Decorative"/>
-                      <wp:cNvGraphicFramePr/>
-                      <a:graphic xmlns:a="http://schemas.openxmlformats.org/drawingml/2006/main">
-                        <a:graphicData uri="http://schemas.microsoft.com/office/word/2010/wordprocessingShape">
-                          <wps:wsp>
-                            <wps:cNvCnPr/>
-                            <wps:spPr>
-                              <a:xfrm>
-                                <a:off x="0" y="0"/>
-                                <a:ext cx="1700784" cy="0"/>
-                              </a:xfrm>
-                              <a:prstGeom prst="line">
-                                <a:avLst/>
-                              </a:prstGeom>
-                            </wps:spPr>
-                            <wps:style>
-                              <a:lnRef idx="1">
-                                <a:schemeClr val="accent1"/>
-                              </a:lnRef>
-                              <a:fillRef idx="0">
-                                <a:schemeClr val="accent1"/>
-                              </a:fillRef>
-                              <a:effectRef idx="0">
-                                <a:schemeClr val="accent1"/>
-                              </a:effectRef>
-                              <a:fontRef idx="minor">
-                                <a:schemeClr val="tx1"/>
-                              </a:fontRef>
-                            </wps:style>
-                            <wps:bodyPr/>
-                          </wps:wsp>
-                        </a:graphicData>
-                      </a:graphic>
-                    </wp:inline>
-                  </w:drawing>
-                </mc:Choice>
-                <mc:Fallback xmlns:a14="http://schemas.microsoft.com/office/drawing/2010/main" xmlns:pic="http://schemas.openxmlformats.org/drawingml/2006/picture" xmlns:adec="http://schemas.microsoft.com/office/drawing/2017/decorative" xmlns:a="http://schemas.openxmlformats.org/drawingml/2006/main" xmlns:w16du="http://schemas.microsoft.com/office/word/2023/wordml/word16du">
-                  <w:pict>
-                    <v:line id="Straight Connector 8" style="visibility:visible;mso-wrap-style:square;mso-left-percent:-10001;mso-top-percent:-10001;mso-position-horizontal:absolute;mso-position-horizontal-relative:char;mso-position-vertical:absolute;mso-position-vertical-relative:line;mso-left-percent:-10001;mso-top-percent:-10001" alt="Decorative" o:spid="_x0000_s1026" strokecolor="#5e7697 [3204]" strokeweight=".5pt" from="0,0" to="133.9pt,0" w14:anchorId="7DC3E543" o:gfxdata="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">
-                      <v:stroke joinstyle="miter"/>
-                      <w10:anchorlock/>
-                    </v:line>
-                  </w:pict>
-                </mc:Fallback>
-              </mc:AlternateContent>
-            </w:r>
-          </w:p>
-          <w:p>
-            <w:pPr>
+                <w:lang w:val="de-DE"/>
+              </w:rPr>
+            </w:pPr>
+          </w:p>
+          <w:p>
+            <w:pPr>
+              <w:pStyle w:val="Normal"/>
               <w:spacing w:line="276" w:lineRule="auto"/>
               <w:rPr>
-                <w:color w:val="auto"/>
+                <w:lang w:val="de-DE"/>
               </w:rPr>
             </w:pPr>
           </w:p>
@@ -594,28 +543,71 @@
                 <w:sz w:val="28"/>
                 <w:szCs w:val="28"/>
               </w:rPr>
-              <w:t>K</w:t>
-            </w:r>
-            <w:r>
+              <w:t>PORTFOLIO</w:t>
+            </w:r>
+          </w:p>
+          <w:p>
+            <w:pPr>
+              <w:pStyle w:val="Normal"/>
+              <w:spacing w:line="276" w:lineRule="auto"/>
+              <w:rPr>
+                <w:color w:val="auto"/>
+                <w:lang w:val="de-DE"/>
+              </w:rPr>
+            </w:pPr>
+            <w:r>
+              <w:rPr>
+                <w:color w:val="auto"/>
+                <w:lang w:val="de-DE"/>
+              </w:rPr>
+              <w:t>https://mawadda-portfolio-1bba04c0331f.herokuapp.com/</w:t>
+            </w:r>
+          </w:p>
+          <w:p>
+            <w:pPr>
+              <w:pStyle w:val="Normal"/>
+              <w:spacing w:before="100" w:line="276" w:lineRule="auto"/>
+              <w:rPr>
+                <w:color w:val="auto"/>
+              </w:rPr>
+            </w:pPr>
+          </w:p>
+          <w:p>
+            <w:pPr>
+              <w:spacing w:line="276" w:lineRule="auto"/>
+              <w:rPr>
+                <w:color w:val="auto"/>
+              </w:rPr>
+            </w:pPr>
+          </w:p>
+          <w:p>
+            <w:pPr>
+              <w:spacing w:line="276" w:lineRule="auto"/>
               <w:rPr>
                 <w:rFonts w:ascii="Bookman Old Style" w:hAnsi="Bookman Old Style" w:eastAsia="" w:cs="" w:asciiTheme="majorAscii" w:hAnsiTheme="majorAscii" w:eastAsiaTheme="majorEastAsia" w:cstheme="majorBidi"/>
                 <w:color w:val="auto"/>
                 <w:sz w:val="28"/>
                 <w:szCs w:val="28"/>
               </w:rPr>
-              <w:t>ENNTNISSE &amp; INTRESSE</w:t>
-            </w:r>
-          </w:p>
-          <w:p>
-            <w:pPr>
-              <w:spacing w:line="276" w:lineRule="auto"/>
+            </w:pPr>
+            <w:r>
               <w:rPr>
                 <w:rFonts w:ascii="Bookman Old Style" w:hAnsi="Bookman Old Style" w:eastAsia="" w:cs="" w:asciiTheme="majorAscii" w:hAnsiTheme="majorAscii" w:eastAsiaTheme="majorEastAsia" w:cstheme="majorBidi"/>
                 <w:color w:val="auto"/>
                 <w:sz w:val="28"/>
                 <w:szCs w:val="28"/>
               </w:rPr>
-            </w:pPr>
+              <w:t>K</w:t>
+            </w:r>
+            <w:r>
+              <w:rPr>
+                <w:rFonts w:ascii="Bookman Old Style" w:hAnsi="Bookman Old Style" w:eastAsia="" w:cs="" w:asciiTheme="majorAscii" w:hAnsiTheme="majorAscii" w:eastAsiaTheme="majorEastAsia" w:cstheme="majorBidi"/>
+                <w:color w:val="auto"/>
+                <w:sz w:val="28"/>
+                <w:szCs w:val="28"/>
+              </w:rPr>
+              <w:t>ENNTNISSE &amp; INTRESSE</w:t>
+            </w:r>
           </w:p>
           <w:p>
             <w:pPr>
@@ -833,17 +825,6 @@
               </w:rPr>
               <w:t>PERSÖNLICHE FÄHIGKEITEN</w:t>
             </w:r>
-          </w:p>
-          <w:p>
-            <w:pPr>
-              <w:spacing w:line="276" w:lineRule="auto"/>
-              <w:rPr>
-                <w:rFonts w:ascii="Bookman Old Style" w:hAnsi="Bookman Old Style" w:eastAsia="" w:cs="" w:asciiTheme="majorAscii" w:hAnsiTheme="majorAscii" w:eastAsiaTheme="majorEastAsia" w:cstheme="majorBidi"/>
-                <w:color w:val="auto"/>
-                <w:sz w:val="28"/>
-                <w:szCs w:val="28"/>
-              </w:rPr>
-            </w:pPr>
           </w:p>
           <w:p>
             <w:pPr>

</xml_diff>